<commit_message>
add more comment to the code: topology class
</commit_message>
<xml_diff>
--- a/User_Manual.docx
+++ b/User_Manual.docx
@@ -32,7 +32,7 @@
           <w:u w:val="single"/>
           <w:lang w:val="en-US"/>
         </w:rPr>
-        <w:t>August</w:t>
+        <w:t>J</w:t>
       </w:r>
       <w:r>
         <w:rPr>
@@ -42,7 +42,7 @@
           <w:u w:val="single"/>
           <w:lang w:val="en-US"/>
         </w:rPr>
-        <w:t xml:space="preserve"> </w:t>
+        <w:t>anuary</w:t>
       </w:r>
       <w:r>
         <w:rPr>
@@ -52,7 +52,17 @@
           <w:u w:val="single"/>
           <w:lang w:val="en-US"/>
         </w:rPr>
-        <w:t>2020</w:t>
+        <w:t>202</w:t>
+      </w:r>
+      <w:r>
+        <w:rPr>
+          <w:rFonts w:ascii="Times New Roman" w:hAnsi="Times New Roman" w:cs="Times New Roman"/>
+          <w:sz w:val="24"/>
+          <w:szCs w:val="24"/>
+          <w:u w:val="single"/>
+          <w:lang w:val="en-US"/>
+        </w:rPr>
+        <w:t>1</w:t>
       </w:r>
     </w:p>
     <w:p>
@@ -565,10 +575,9 @@
           <w:noProof/>
           <w:lang w:val="en-US"/>
         </w:rPr>
-        <w:lastRenderedPageBreak/>
         <w:drawing>
-          <wp:inline distT="0" distB="0" distL="0" distR="0" wp14:anchorId="190DDB85" wp14:editId="43AB313E">
-            <wp:extent cx="4927600" cy="4597400"/>
+          <wp:inline distT="0" distB="0" distL="0" distR="0" wp14:anchorId="190DDB85" wp14:editId="44FA63B2">
+            <wp:extent cx="3382063" cy="3155430"/>
             <wp:effectExtent l="0" t="0" r="0" b="0"/>
             <wp:docPr id="5" name="Picture 5"/>
             <wp:cNvGraphicFramePr>
@@ -590,7 +599,7 @@
                   <pic:spPr>
                     <a:xfrm>
                       <a:off x="0" y="0"/>
-                      <a:ext cx="4927600" cy="4597400"/>
+                      <a:ext cx="3383515" cy="3156785"/>
                     </a:xfrm>
                     <a:prstGeom prst="rect">
                       <a:avLst/>
@@ -2725,9 +2734,9 @@
           <w:lang w:val="en-US"/>
         </w:rPr>
         <w:drawing>
-          <wp:inline distT="0" distB="0" distL="0" distR="0" wp14:anchorId="1B3D28F2" wp14:editId="2E923A60">
-            <wp:extent cx="2142567" cy="2301073"/>
-            <wp:effectExtent l="0" t="0" r="3810" b="0"/>
+          <wp:inline distT="0" distB="0" distL="0" distR="0" wp14:anchorId="1B3D28F2" wp14:editId="4EF3FE53">
+            <wp:extent cx="2145292" cy="2304000"/>
+            <wp:effectExtent l="0" t="0" r="1270" b="0"/>
             <wp:docPr id="1" name="Picture 1"/>
             <wp:cNvGraphicFramePr>
               <a:graphicFrameLocks xmlns:a="http://schemas.openxmlformats.org/drawingml/2006/main" noChangeAspect="1"/>
@@ -2754,7 +2763,7 @@
                   <pic:spPr>
                     <a:xfrm>
                       <a:off x="0" y="0"/>
-                      <a:ext cx="2169349" cy="2329836"/>
+                      <a:ext cx="2145292" cy="2304000"/>
                     </a:xfrm>
                     <a:prstGeom prst="rect">
                       <a:avLst/>
@@ -3815,18 +3824,7 @@
           <w:szCs w:val="20"/>
           <w:lang w:val="en-US"/>
         </w:rPr>
-        <w:t>al</w:t>
-      </w:r>
-      <w:bookmarkStart w:id="4" w:name="_GoBack"/>
-      <w:bookmarkEnd w:id="4"/>
-      <w:r>
-        <w:rPr>
-          <w:rFonts w:ascii="Courier New" w:hAnsi="Courier New" w:cs="Courier New"/>
-          <w:sz w:val="20"/>
-          <w:szCs w:val="20"/>
-          <w:lang w:val="en-US"/>
-        </w:rPr>
-        <w:t xml:space="preserve">gorithm type for </w:t>
+        <w:t xml:space="preserve">algorithm type for </w:t>
       </w:r>
       <w:proofErr w:type="spellStart"/>
       <w:r>
@@ -3995,7 +3993,7 @@
           <w:lang w:val="en-US"/>
         </w:rPr>
       </w:pPr>
-      <w:bookmarkStart w:id="5" w:name="_Toc35369241"/>
+      <w:bookmarkStart w:id="4" w:name="_Toc35369241"/>
       <w:r>
         <w:rPr>
           <w:rFonts w:ascii="Arial" w:hAnsi="Arial" w:cs="Arial"/>
@@ -4020,152 +4018,152 @@
         </w:rPr>
         <w:t xml:space="preserve"> builder</w:t>
       </w:r>
+      <w:bookmarkEnd w:id="4"/>
+    </w:p>
+    <w:p>
+      <w:pPr>
+        <w:jc w:val="both"/>
+        <w:rPr>
+          <w:rFonts w:ascii="Arial" w:hAnsi="Arial" w:cs="Arial"/>
+          <w:lang w:val="en-US"/>
+        </w:rPr>
+      </w:pPr>
+      <w:r>
+        <w:rPr>
+          <w:rFonts w:ascii="Arial" w:hAnsi="Arial" w:cs="Arial"/>
+          <w:lang w:val="en-US"/>
+        </w:rPr>
+        <w:t xml:space="preserve">It generates a </w:t>
+      </w:r>
+      <w:proofErr w:type="spellStart"/>
+      <w:r>
+        <w:rPr>
+          <w:rFonts w:ascii="Arial" w:hAnsi="Arial" w:cs="Arial"/>
+          <w:lang w:val="en-US"/>
+        </w:rPr>
+        <w:t>Gromacs</w:t>
+      </w:r>
+      <w:proofErr w:type="spellEnd"/>
+      <w:r>
+        <w:rPr>
+          <w:rFonts w:ascii="Arial" w:hAnsi="Arial" w:cs="Arial"/>
+          <w:lang w:val="en-US"/>
+        </w:rPr>
+        <w:t xml:space="preserve"> based </w:t>
+      </w:r>
+      <w:r>
+        <w:rPr>
+          <w:rFonts w:ascii="Arial" w:hAnsi="Arial" w:cs="Arial"/>
+          <w:lang w:val="en-US"/>
+        </w:rPr>
+        <w:t xml:space="preserve">topology and </w:t>
+      </w:r>
+      <w:r>
+        <w:rPr>
+          <w:rFonts w:ascii="Arial" w:hAnsi="Arial" w:cs="Arial"/>
+          <w:lang w:val="en-US"/>
+        </w:rPr>
+        <w:t xml:space="preserve">coordinate file using the Pointillism output files. If the system contains protein, or if the user wants to add proteins, a </w:t>
+      </w:r>
+      <w:proofErr w:type="spellStart"/>
+      <w:r>
+        <w:rPr>
+          <w:rFonts w:ascii="Arial" w:hAnsi="Arial" w:cs="Arial"/>
+          <w:lang w:val="en-US"/>
+        </w:rPr>
+        <w:t>Gromacs</w:t>
+      </w:r>
+      <w:proofErr w:type="spellEnd"/>
+      <w:r>
+        <w:rPr>
+          <w:rFonts w:ascii="Arial" w:hAnsi="Arial" w:cs="Arial"/>
+          <w:lang w:val="en-US"/>
+        </w:rPr>
+        <w:t xml:space="preserve"> coordinate file (.</w:t>
+      </w:r>
+      <w:proofErr w:type="spellStart"/>
+      <w:r>
+        <w:rPr>
+          <w:rFonts w:ascii="Arial" w:hAnsi="Arial" w:cs="Arial"/>
+          <w:lang w:val="en-US"/>
+        </w:rPr>
+        <w:t>gro</w:t>
+      </w:r>
+      <w:proofErr w:type="spellEnd"/>
+      <w:r>
+        <w:rPr>
+          <w:rFonts w:ascii="Arial" w:hAnsi="Arial" w:cs="Arial"/>
+          <w:lang w:val="en-US"/>
+        </w:rPr>
+        <w:t xml:space="preserve"> file format) of the protein structure should be provided. By default, Martini forcefield lipids will be used. To </w:t>
+      </w:r>
+      <w:proofErr w:type="spellStart"/>
+      <w:r>
+        <w:rPr>
+          <w:rFonts w:ascii="Arial" w:hAnsi="Arial" w:cs="Arial"/>
+          <w:lang w:val="en-US"/>
+        </w:rPr>
+        <w:t>backmap</w:t>
+      </w:r>
+      <w:proofErr w:type="spellEnd"/>
+      <w:r>
+        <w:rPr>
+          <w:rFonts w:ascii="Arial" w:hAnsi="Arial" w:cs="Arial"/>
+          <w:lang w:val="en-US"/>
+        </w:rPr>
+        <w:t xml:space="preserve"> to another CG forcefield a lipid structure library should be provided</w:t>
+      </w:r>
+      <w:r>
+        <w:rPr>
+          <w:rFonts w:ascii="Arial" w:hAnsi="Arial" w:cs="Arial"/>
+          <w:lang w:val="en-US"/>
+        </w:rPr>
+        <w:t>.</w:t>
+      </w:r>
+    </w:p>
+    <w:p>
+      <w:pPr>
+        <w:jc w:val="both"/>
+        <w:rPr>
+          <w:rFonts w:ascii="Arial" w:hAnsi="Arial" w:cs="Arial"/>
+          <w:lang w:val="en-US"/>
+        </w:rPr>
+      </w:pPr>
+    </w:p>
+    <w:p>
+      <w:pPr>
+        <w:jc w:val="both"/>
+        <w:rPr>
+          <w:rFonts w:ascii="Arial" w:hAnsi="Arial" w:cs="Arial"/>
+          <w:lang w:val="en-US"/>
+        </w:rPr>
+      </w:pPr>
+    </w:p>
+    <w:p>
+      <w:pPr>
+        <w:pStyle w:val="Heading3"/>
+        <w:rPr>
+          <w:b/>
+          <w:lang w:val="en-US"/>
+        </w:rPr>
+      </w:pPr>
+      <w:bookmarkStart w:id="5" w:name="_Toc35369242"/>
+      <w:r>
+        <w:rPr>
+          <w:b/>
+          <w:lang w:val="en-US"/>
+        </w:rPr>
+        <w:t xml:space="preserve">Input file </w:t>
+      </w:r>
+      <w:proofErr w:type="spellStart"/>
+      <w:r>
+        <w:rPr>
+          <w:b/>
+          <w:lang w:val="en-US"/>
+        </w:rPr>
+        <w:t>str</w:t>
+      </w:r>
       <w:bookmarkEnd w:id="5"/>
-    </w:p>
-    <w:p>
-      <w:pPr>
-        <w:jc w:val="both"/>
-        <w:rPr>
-          <w:rFonts w:ascii="Arial" w:hAnsi="Arial" w:cs="Arial"/>
-          <w:lang w:val="en-US"/>
-        </w:rPr>
-      </w:pPr>
-      <w:r>
-        <w:rPr>
-          <w:rFonts w:ascii="Arial" w:hAnsi="Arial" w:cs="Arial"/>
-          <w:lang w:val="en-US"/>
-        </w:rPr>
-        <w:t xml:space="preserve">It generates a </w:t>
-      </w:r>
-      <w:proofErr w:type="spellStart"/>
-      <w:r>
-        <w:rPr>
-          <w:rFonts w:ascii="Arial" w:hAnsi="Arial" w:cs="Arial"/>
-          <w:lang w:val="en-US"/>
-        </w:rPr>
-        <w:t>Gromacs</w:t>
-      </w:r>
-      <w:proofErr w:type="spellEnd"/>
-      <w:r>
-        <w:rPr>
-          <w:rFonts w:ascii="Arial" w:hAnsi="Arial" w:cs="Arial"/>
-          <w:lang w:val="en-US"/>
-        </w:rPr>
-        <w:t xml:space="preserve"> based </w:t>
-      </w:r>
-      <w:r>
-        <w:rPr>
-          <w:rFonts w:ascii="Arial" w:hAnsi="Arial" w:cs="Arial"/>
-          <w:lang w:val="en-US"/>
-        </w:rPr>
-        <w:t xml:space="preserve">topology and </w:t>
-      </w:r>
-      <w:r>
-        <w:rPr>
-          <w:rFonts w:ascii="Arial" w:hAnsi="Arial" w:cs="Arial"/>
-          <w:lang w:val="en-US"/>
-        </w:rPr>
-        <w:t xml:space="preserve">coordinate file using the Pointillism output files. If the system contains protein, or if the user wants to add proteins, a </w:t>
-      </w:r>
-      <w:proofErr w:type="spellStart"/>
-      <w:r>
-        <w:rPr>
-          <w:rFonts w:ascii="Arial" w:hAnsi="Arial" w:cs="Arial"/>
-          <w:lang w:val="en-US"/>
-        </w:rPr>
-        <w:t>Gromacs</w:t>
-      </w:r>
-      <w:proofErr w:type="spellEnd"/>
-      <w:r>
-        <w:rPr>
-          <w:rFonts w:ascii="Arial" w:hAnsi="Arial" w:cs="Arial"/>
-          <w:lang w:val="en-US"/>
-        </w:rPr>
-        <w:t xml:space="preserve"> coordinate file (.</w:t>
-      </w:r>
-      <w:proofErr w:type="spellStart"/>
-      <w:r>
-        <w:rPr>
-          <w:rFonts w:ascii="Arial" w:hAnsi="Arial" w:cs="Arial"/>
-          <w:lang w:val="en-US"/>
-        </w:rPr>
-        <w:t>gro</w:t>
-      </w:r>
-      <w:proofErr w:type="spellEnd"/>
-      <w:r>
-        <w:rPr>
-          <w:rFonts w:ascii="Arial" w:hAnsi="Arial" w:cs="Arial"/>
-          <w:lang w:val="en-US"/>
-        </w:rPr>
-        <w:t xml:space="preserve"> file format) of the protein structure should be provided. By default, Martini forcefield lipids will be used. To </w:t>
-      </w:r>
-      <w:proofErr w:type="spellStart"/>
-      <w:r>
-        <w:rPr>
-          <w:rFonts w:ascii="Arial" w:hAnsi="Arial" w:cs="Arial"/>
-          <w:lang w:val="en-US"/>
-        </w:rPr>
-        <w:t>backmap</w:t>
-      </w:r>
-      <w:proofErr w:type="spellEnd"/>
-      <w:r>
-        <w:rPr>
-          <w:rFonts w:ascii="Arial" w:hAnsi="Arial" w:cs="Arial"/>
-          <w:lang w:val="en-US"/>
-        </w:rPr>
-        <w:t xml:space="preserve"> to another CG forcefield a lipid structure library should be provided</w:t>
-      </w:r>
-      <w:r>
-        <w:rPr>
-          <w:rFonts w:ascii="Arial" w:hAnsi="Arial" w:cs="Arial"/>
-          <w:lang w:val="en-US"/>
-        </w:rPr>
-        <w:t>.</w:t>
-      </w:r>
-    </w:p>
-    <w:p>
-      <w:pPr>
-        <w:jc w:val="both"/>
-        <w:rPr>
-          <w:rFonts w:ascii="Arial" w:hAnsi="Arial" w:cs="Arial"/>
-          <w:lang w:val="en-US"/>
-        </w:rPr>
-      </w:pPr>
-    </w:p>
-    <w:p>
-      <w:pPr>
-        <w:jc w:val="both"/>
-        <w:rPr>
-          <w:rFonts w:ascii="Arial" w:hAnsi="Arial" w:cs="Arial"/>
-          <w:lang w:val="en-US"/>
-        </w:rPr>
-      </w:pPr>
-    </w:p>
-    <w:p>
-      <w:pPr>
-        <w:pStyle w:val="Heading3"/>
-        <w:rPr>
-          <w:b/>
-          <w:lang w:val="en-US"/>
-        </w:rPr>
-      </w:pPr>
-      <w:bookmarkStart w:id="6" w:name="_Toc35369242"/>
-      <w:r>
-        <w:rPr>
-          <w:b/>
-          <w:lang w:val="en-US"/>
-        </w:rPr>
-        <w:t xml:space="preserve">Input file </w:t>
-      </w:r>
-      <w:proofErr w:type="spellStart"/>
-      <w:r>
-        <w:rPr>
-          <w:b/>
-          <w:lang w:val="en-US"/>
-        </w:rPr>
-        <w:t>str</w:t>
-      </w:r>
-      <w:bookmarkEnd w:id="6"/>
       <w:proofErr w:type="spellEnd"/>
     </w:p>
     <w:p>
@@ -4578,6 +4576,8 @@
               </w:rPr>
               <w:t xml:space="preserve"> 0.64</w:t>
             </w:r>
+            <w:bookmarkStart w:id="6" w:name="_GoBack"/>
+            <w:bookmarkEnd w:id="6"/>
           </w:p>
           <w:p>
             <w:pPr>
@@ -10424,7 +10424,7 @@
 </file>
 
 <file path=customXml/itemProps1.xml><?xml version="1.0" encoding="utf-8"?>
-<ds:datastoreItem xmlns:ds="http://schemas.openxmlformats.org/officeDocument/2006/customXml" ds:itemID="{027D2ECB-BD18-A140-B086-A15405E61731}">
+<ds:datastoreItem xmlns:ds="http://schemas.openxmlformats.org/officeDocument/2006/customXml" ds:itemID="{F7CEB2AE-B8EC-264E-BA01-8673E963FED4}">
   <ds:schemaRefs>
     <ds:schemaRef ds:uri="http://schemas.openxmlformats.org/officeDocument/2006/bibliography"/>
   </ds:schemaRefs>

</xml_diff>